<commit_message>
notes notes to all transactions
</commit_message>
<xml_diff>
--- a/assets/public/LO1_Analyze_a_Transaction/documents/03_Transaction_Obtain_Loan_from_Bank.docx
+++ b/assets/public/LO1_Analyze_a_Transaction/documents/03_Transaction_Obtain_Loan_from_Bank.docx
@@ -15,8 +15,6 @@
         </w:rPr>
         <w:t>Transaction 2: Obtain Loan from Bank</w:t>
       </w:r>
-      <w:bookmarkStart w:id="0" w:name="_GoBack"/>
-      <w:bookmarkEnd w:id="0"/>
     </w:p>
     <w:p>
       <w:pPr>
@@ -1073,6 +1071,87 @@
     </w:p>
     <w:p>
       <w:pPr>
+        <w:autoSpaceDE w:val="0"/>
+        <w:autoSpaceDN w:val="0"/>
+        <w:adjustRightInd w:val="0"/>
+        <w:spacing w:line="240" w:lineRule="auto"/>
+        <w:rPr>
+          <w:rFonts w:asciiTheme="minorHAnsi" w:eastAsiaTheme="minorEastAsia" w:hAnsiTheme="minorHAnsi" w:cstheme="minorBidi"/>
+          <w:i/>
+          <w:color w:val="auto"/>
+          <w:sz w:val="22"/>
+          <w:szCs w:val="22"/>
+          <w:lang w:val="en-GB"/>
+        </w:rPr>
+      </w:pPr>
+      <w:r>
+        <w:rPr>
+          <w:rFonts w:asciiTheme="minorHAnsi" w:eastAsiaTheme="minorEastAsia" w:hAnsiTheme="minorHAnsi" w:cstheme="minorBidi"/>
+          <w:b/>
+          <w:color w:val="auto"/>
+          <w:sz w:val="22"/>
+          <w:szCs w:val="22"/>
+          <w:lang w:val="en-GB"/>
+        </w:rPr>
+        <w:t>Note:</w:t>
+      </w:r>
+      <w:r>
+        <w:rPr>
+          <w:rFonts w:asciiTheme="minorHAnsi" w:eastAsiaTheme="minorEastAsia" w:hAnsiTheme="minorHAnsi" w:cstheme="minorBidi"/>
+          <w:i/>
+          <w:color w:val="auto"/>
+          <w:sz w:val="22"/>
+          <w:szCs w:val="22"/>
+          <w:lang w:val="en-GB"/>
+        </w:rPr>
+        <w:t xml:space="preserve"> Try changing Cash and </w:t>
+      </w:r>
+      <w:r>
+        <w:rPr>
+          <w:rFonts w:asciiTheme="minorHAnsi" w:eastAsiaTheme="minorEastAsia" w:hAnsiTheme="minorHAnsi" w:cstheme="minorBidi"/>
+          <w:i/>
+          <w:color w:val="auto"/>
+          <w:sz w:val="22"/>
+          <w:szCs w:val="22"/>
+          <w:lang w:val="en-GB"/>
+        </w:rPr>
+        <w:t>Notes Payable</w:t>
+      </w:r>
+      <w:r>
+        <w:rPr>
+          <w:rFonts w:asciiTheme="minorHAnsi" w:eastAsiaTheme="minorEastAsia" w:hAnsiTheme="minorHAnsi" w:cstheme="minorBidi"/>
+          <w:i/>
+          <w:color w:val="auto"/>
+          <w:sz w:val="22"/>
+          <w:szCs w:val="22"/>
+          <w:lang w:val="en-GB"/>
+        </w:rPr>
+        <w:t xml:space="preserve"> values in the green boxes of the Accounting Equation above. The impacting changes will reflect in the Balance Sheet and Statem</w:t>
+      </w:r>
+      <w:bookmarkStart w:id="0" w:name="_GoBack"/>
+      <w:bookmarkEnd w:id="0"/>
+      <w:r>
+        <w:rPr>
+          <w:rFonts w:asciiTheme="minorHAnsi" w:eastAsiaTheme="minorEastAsia" w:hAnsiTheme="minorHAnsi" w:cstheme="minorBidi"/>
+          <w:i/>
+          <w:color w:val="auto"/>
+          <w:sz w:val="22"/>
+          <w:szCs w:val="22"/>
+          <w:lang w:val="en-GB"/>
+        </w:rPr>
+        <w:t>ent of Cash Flow tables.</w:t>
+      </w:r>
+    </w:p>
+    <w:p>
+      <w:pPr>
+        <w:pStyle w:val="Normal1"/>
+        <w:rPr>
+          <w:b/>
+        </w:rPr>
+      </w:pPr>
+    </w:p>
+    <w:p>
+      <w:pPr>
         <w:pBdr>
           <w:top w:val="none" w:sz="0" w:space="0" w:color="auto"/>
           <w:left w:val="none" w:sz="0" w:space="0" w:color="auto"/>
@@ -1318,7 +1397,6 @@
           <w:rFonts w:eastAsiaTheme="minorEastAsia"/>
           <w:lang w:val="en-GB"/>
         </w:rPr>
-        <w:lastRenderedPageBreak/>
         <w:t>Step 1: Identify the accounts and account type.</w:t>
       </w:r>
     </w:p>
@@ -1609,6 +1687,7 @@
           <w:szCs w:val="22"/>
           <w:lang w:val="en-GB"/>
         </w:rPr>
+        <w:lastRenderedPageBreak/>
         <w:t xml:space="preserve">Ask your friends and family. Consider asking your friends and family for a loan or investment. This can be risky as you might jeopardize your friendship and personal relationships should the business fail. Make sure to provide a business plan and signed loan or equity agreements. Even though this is your friend or family, you should still treat this as a business relationship. </w:t>
       </w:r>
     </w:p>
@@ -1687,7 +1766,6 @@
           <w:szCs w:val="32"/>
           <w:lang w:val="en-GB"/>
         </w:rPr>
-        <w:lastRenderedPageBreak/>
         <w:t>Investing Activities for a Business</w:t>
       </w:r>
     </w:p>

</xml_diff>